<commit_message>
nmv 04 12 2022
</commit_message>
<xml_diff>
--- a/TS Jatai Ghanam Project/TS 1.6/TS 1.6 Ghanam Sanskrit Corrections.docx
+++ b/TS Jatai Ghanam Project/TS 1.6/TS 1.6 Ghanam Sanskrit Corrections.docx
@@ -178,32 +178,12 @@
           <w:sz w:val="28"/>
           <w:szCs w:val="32"/>
         </w:rPr>
-        <w:t>(</w:t>
-      </w:r>
-      <w:proofErr w:type="gramStart"/>
-      <w:r>
-        <w:rPr>
-          <w:b/>
-          <w:bCs/>
-          <w:sz w:val="28"/>
-          <w:szCs w:val="32"/>
-        </w:rPr>
-        <w:t>ignore</w:t>
-      </w:r>
-      <w:proofErr w:type="gramEnd"/>
-      <w:r>
-        <w:rPr>
-          <w:b/>
-          <w:bCs/>
-          <w:sz w:val="28"/>
-          <w:szCs w:val="32"/>
-        </w:rPr>
-        <w:t xml:space="preserve"> those which are already incorporated in your book’s version and date)</w:t>
+        <w:t>(ignore those which are already incorporated in your book’s version and date)</w:t>
       </w:r>
     </w:p>
     <w:tbl>
       <w:tblPr>
-        <w:tblW w:w="13970" w:type="dxa"/>
+        <w:tblW w:w="14679" w:type="dxa"/>
         <w:tblInd w:w="-792" w:type="dxa"/>
         <w:tblBorders>
           <w:top w:val="single" w:sz="4" w:space="0" w:color="000000"/>
@@ -216,14 +196,13 @@
         <w:tblLook w:val="04A0" w:firstRow="1" w:lastRow="0" w:firstColumn="1" w:lastColumn="0" w:noHBand="0" w:noVBand="1"/>
       </w:tblPr>
       <w:tblGrid>
-        <w:gridCol w:w="2630"/>
-        <w:gridCol w:w="5528"/>
-        <w:gridCol w:w="5812"/>
+        <w:gridCol w:w="6883"/>
+        <w:gridCol w:w="7796"/>
       </w:tblGrid>
       <w:tr>
         <w:tc>
           <w:tcPr>
-            <w:tcW w:w="2630" w:type="dxa"/>
+            <w:tcW w:w="6883" w:type="dxa"/>
           </w:tcPr>
           <w:p>
             <w:pPr>
@@ -241,56 +220,13 @@
                 <w:sz w:val="32"/>
                 <w:szCs w:val="32"/>
               </w:rPr>
-              <w:t>Section, Paragraph</w:t>
-            </w:r>
-          </w:p>
-          <w:p>
-            <w:pPr>
-              <w:spacing w:before="0" w:line="240" w:lineRule="auto"/>
-              <w:jc w:val="center"/>
-              <w:rPr>
-                <w:b/>
-                <w:sz w:val="32"/>
-                <w:szCs w:val="32"/>
-              </w:rPr>
-            </w:pPr>
-            <w:r>
-              <w:rPr>
-                <w:b/>
-                <w:sz w:val="32"/>
-                <w:szCs w:val="32"/>
-              </w:rPr>
-              <w:t>Reference</w:t>
+              <w:t>As Printed</w:t>
             </w:r>
           </w:p>
         </w:tc>
         <w:tc>
           <w:tcPr>
-            <w:tcW w:w="5528" w:type="dxa"/>
-          </w:tcPr>
-          <w:p>
-            <w:pPr>
-              <w:spacing w:before="0" w:line="240" w:lineRule="auto"/>
-              <w:jc w:val="center"/>
-              <w:rPr>
-                <w:b/>
-                <w:sz w:val="32"/>
-                <w:szCs w:val="32"/>
-              </w:rPr>
-            </w:pPr>
-            <w:r>
-              <w:rPr>
-                <w:b/>
-                <w:sz w:val="32"/>
-                <w:szCs w:val="32"/>
-              </w:rPr>
-              <w:t>As Printed</w:t>
-            </w:r>
-          </w:p>
-        </w:tc>
-        <w:tc>
-          <w:tcPr>
-            <w:tcW w:w="5812" w:type="dxa"/>
+            <w:tcW w:w="7796" w:type="dxa"/>
           </w:tcPr>
           <w:p>
             <w:pPr>
@@ -325,40 +261,25 @@
       <w:tr>
         <w:tc>
           <w:tcPr>
-            <w:tcW w:w="2630" w:type="dxa"/>
+            <w:tcW w:w="6883" w:type="dxa"/>
           </w:tcPr>
           <w:p>
             <w:pPr>
               <w:spacing w:before="0" w:line="240" w:lineRule="auto"/>
               <w:rPr>
-                <w:b/>
-                <w:sz w:val="28"/>
-                <w:szCs w:val="28"/>
+                <w:rFonts w:cs="Latha"/>
+                <w:b/>
+                <w:bCs/>
+                <w:szCs w:val="28"/>
+                <w:cs/>
+                <w:lang w:bidi="ta-IN"/>
               </w:rPr>
             </w:pPr>
           </w:p>
         </w:tc>
         <w:tc>
           <w:tcPr>
-            <w:tcW w:w="5528" w:type="dxa"/>
-          </w:tcPr>
-          <w:p>
-            <w:pPr>
-              <w:spacing w:before="0" w:line="240" w:lineRule="auto"/>
-              <w:rPr>
-                <w:rFonts w:cs="Latha"/>
-                <w:b/>
-                <w:bCs/>
-                <w:szCs w:val="28"/>
-                <w:cs/>
-                <w:lang w:bidi="ta-IN"/>
-              </w:rPr>
-            </w:pPr>
-          </w:p>
-        </w:tc>
-        <w:tc>
-          <w:tcPr>
-            <w:tcW w:w="5812" w:type="dxa"/>
+            <w:tcW w:w="7796" w:type="dxa"/>
           </w:tcPr>
           <w:p>
             <w:pPr>
@@ -587,27 +508,7 @@
           <w:sz w:val="28"/>
           <w:szCs w:val="32"/>
         </w:rPr>
-        <w:t>(</w:t>
-      </w:r>
-      <w:proofErr w:type="gramStart"/>
-      <w:r>
-        <w:rPr>
-          <w:b/>
-          <w:bCs/>
-          <w:sz w:val="28"/>
-          <w:szCs w:val="32"/>
-        </w:rPr>
-        <w:t>ignore</w:t>
-      </w:r>
-      <w:proofErr w:type="gramEnd"/>
-      <w:r>
-        <w:rPr>
-          <w:b/>
-          <w:bCs/>
-          <w:sz w:val="28"/>
-          <w:szCs w:val="32"/>
-        </w:rPr>
-        <w:t xml:space="preserve"> those which are already incorporated in your book’s version and date)</w:t>
+        <w:t>(ignore those which are already incorporated in your book’s version and date)</w:t>
       </w:r>
     </w:p>
     <w:tbl>
@@ -1917,27 +1818,7 @@
                 <w:sz w:val="28"/>
                 <w:szCs w:val="32"/>
               </w:rPr>
-              <w:t>(</w:t>
-            </w:r>
-            <w:proofErr w:type="gramStart"/>
-            <w:r>
-              <w:rPr>
-                <w:b/>
-                <w:bCs/>
-                <w:sz w:val="28"/>
-                <w:szCs w:val="32"/>
-              </w:rPr>
-              <w:t>no</w:t>
-            </w:r>
-            <w:proofErr w:type="gramEnd"/>
-            <w:r>
-              <w:rPr>
-                <w:b/>
-                <w:bCs/>
-                <w:sz w:val="28"/>
-                <w:szCs w:val="32"/>
-              </w:rPr>
-              <w:t xml:space="preserve"> elision for “a”</w:t>
+              <w:t>(no elision for “a”</w:t>
             </w:r>
             <w:r>
               <w:rPr>
@@ -2114,27 +1995,7 @@
           <w:sz w:val="28"/>
           <w:szCs w:val="32"/>
         </w:rPr>
-        <w:t>(</w:t>
-      </w:r>
-      <w:proofErr w:type="gramStart"/>
-      <w:r>
-        <w:rPr>
-          <w:b/>
-          <w:bCs/>
-          <w:sz w:val="28"/>
-          <w:szCs w:val="32"/>
-        </w:rPr>
-        <w:t>ignore</w:t>
-      </w:r>
-      <w:proofErr w:type="gramEnd"/>
-      <w:r>
-        <w:rPr>
-          <w:b/>
-          <w:bCs/>
-          <w:sz w:val="28"/>
-          <w:szCs w:val="32"/>
-        </w:rPr>
-        <w:t xml:space="preserve"> those which are already incorporated in your book’s version and date)</w:t>
+        <w:t>(ignore those which are already incorporated in your book’s version and date)</w:t>
       </w:r>
     </w:p>
     <w:tbl>

</xml_diff>